<commit_message>
FIm da implementação do plano cartesiano
</commit_message>
<xml_diff>
--- a/Relatorios/tabela_estatisticas_filtrada.docx
+++ b/Relatorios/tabela_estatisticas_filtrada.docx
@@ -1040,222 +1040,6 @@
           </w:p>
         </w:tc>
       </w:tr>
-      <w:tr>
-        <w:tc>
-          <w:tcPr>
-            <w:tcW w:type="dxa" w:w="1234"/>
-          </w:tcPr>
-          <w:p>
-            <w:r>
-              <w:t>W00101</w:t>
-            </w:r>
-          </w:p>
-        </w:tc>
-        <w:tc>
-          <w:tcPr>
-            <w:tcW w:type="dxa" w:w="1234"/>
-          </w:tcPr>
-          <w:p>
-            <w:r>
-              <w:t>29.6</w:t>
-            </w:r>
-          </w:p>
-        </w:tc>
-        <w:tc>
-          <w:tcPr>
-            <w:tcW w:type="dxa" w:w="1234"/>
-          </w:tcPr>
-          <w:p>
-            <w:r>
-              <w:t>144.1</w:t>
-            </w:r>
-          </w:p>
-        </w:tc>
-        <w:tc>
-          <w:tcPr>
-            <w:tcW w:type="dxa" w:w="1234"/>
-          </w:tcPr>
-          <w:p>
-            <w:r>
-              <w:t>73.56</w:t>
-            </w:r>
-          </w:p>
-        </w:tc>
-        <w:tc>
-          <w:tcPr>
-            <w:tcW w:type="dxa" w:w="1234"/>
-          </w:tcPr>
-          <w:p>
-            <w:r>
-              <w:t>16.05</w:t>
-            </w:r>
-          </w:p>
-        </w:tc>
-        <w:tc>
-          <w:tcPr>
-            <w:tcW w:type="dxa" w:w="1234"/>
-          </w:tcPr>
-          <w:p>
-            <w:r>
-              <w:t>50190</w:t>
-            </w:r>
-          </w:p>
-        </w:tc>
-        <w:tc>
-          <w:tcPr>
-            <w:tcW w:type="dxa" w:w="1234"/>
-          </w:tcPr>
-          <w:p>
-            <w:r>
-              <w:t>92.92</w:t>
-            </w:r>
-          </w:p>
-        </w:tc>
-      </w:tr>
-      <w:tr>
-        <w:tc>
-          <w:tcPr>
-            <w:tcW w:type="dxa" w:w="1234"/>
-          </w:tcPr>
-          <w:p>
-            <w:r>
-              <w:t>W00102</w:t>
-            </w:r>
-          </w:p>
-        </w:tc>
-        <w:tc>
-          <w:tcPr>
-            <w:tcW w:type="dxa" w:w="1234"/>
-          </w:tcPr>
-          <w:p>
-            <w:r>
-              <w:t>29.6</w:t>
-            </w:r>
-          </w:p>
-        </w:tc>
-        <w:tc>
-          <w:tcPr>
-            <w:tcW w:type="dxa" w:w="1234"/>
-          </w:tcPr>
-          <w:p>
-            <w:r>
-              <w:t>144.1</w:t>
-            </w:r>
-          </w:p>
-        </w:tc>
-        <w:tc>
-          <w:tcPr>
-            <w:tcW w:type="dxa" w:w="1234"/>
-          </w:tcPr>
-          <w:p>
-            <w:r>
-              <w:t>73.52</w:t>
-            </w:r>
-          </w:p>
-        </w:tc>
-        <w:tc>
-          <w:tcPr>
-            <w:tcW w:type="dxa" w:w="1234"/>
-          </w:tcPr>
-          <w:p>
-            <w:r>
-              <w:t>16.04</w:t>
-            </w:r>
-          </w:p>
-        </w:tc>
-        <w:tc>
-          <w:tcPr>
-            <w:tcW w:type="dxa" w:w="1234"/>
-          </w:tcPr>
-          <w:p>
-            <w:r>
-              <w:t>50190</w:t>
-            </w:r>
-          </w:p>
-        </w:tc>
-        <w:tc>
-          <w:tcPr>
-            <w:tcW w:type="dxa" w:w="1234"/>
-          </w:tcPr>
-          <w:p>
-            <w:r>
-              <w:t>92.92</w:t>
-            </w:r>
-          </w:p>
-        </w:tc>
-      </w:tr>
-      <w:tr>
-        <w:tc>
-          <w:tcPr>
-            <w:tcW w:type="dxa" w:w="1234"/>
-          </w:tcPr>
-          <w:p>
-            <w:r>
-              <w:t>W00103</w:t>
-            </w:r>
-          </w:p>
-        </w:tc>
-        <w:tc>
-          <w:tcPr>
-            <w:tcW w:type="dxa" w:w="1234"/>
-          </w:tcPr>
-          <w:p>
-            <w:r>
-              <w:t>31.0</w:t>
-            </w:r>
-          </w:p>
-        </w:tc>
-        <w:tc>
-          <w:tcPr>
-            <w:tcW w:type="dxa" w:w="1234"/>
-          </w:tcPr>
-          <w:p>
-            <w:r>
-              <w:t>138.4</w:t>
-            </w:r>
-          </w:p>
-        </w:tc>
-        <w:tc>
-          <w:tcPr>
-            <w:tcW w:type="dxa" w:w="1234"/>
-          </w:tcPr>
-          <w:p>
-            <w:r>
-              <w:t>73.55</w:t>
-            </w:r>
-          </w:p>
-        </w:tc>
-        <w:tc>
-          <w:tcPr>
-            <w:tcW w:type="dxa" w:w="1234"/>
-          </w:tcPr>
-          <w:p>
-            <w:r>
-              <w:t>15.79</w:t>
-            </w:r>
-          </w:p>
-        </w:tc>
-        <w:tc>
-          <w:tcPr>
-            <w:tcW w:type="dxa" w:w="1234"/>
-          </w:tcPr>
-          <w:p>
-            <w:r>
-              <w:t>50129</w:t>
-            </w:r>
-          </w:p>
-        </w:tc>
-        <w:tc>
-          <w:tcPr>
-            <w:tcW w:type="dxa" w:w="1234"/>
-          </w:tcPr>
-          <w:p>
-            <w:r>
-              <w:t>92.8</w:t>
-            </w:r>
-          </w:p>
-        </w:tc>
-      </w:tr>
     </w:tbl>
     <w:p>
       <w:pPr>
@@ -3873,121 +3657,6 @@
         <w:pStyle w:val="Heading2"/>
       </w:pPr>
       <w:r>
-        <w:t>Coluna: P00102</w:t>
-      </w:r>
-    </w:p>
-    <w:tbl>
-      <w:tblPr>
-        <w:tblW w:type="auto" w:w="0"/>
-        <w:tblLook w:firstColumn="1" w:firstRow="1" w:lastColumn="0" w:lastRow="0" w:noHBand="0" w:noVBand="1" w:val="04A0"/>
-      </w:tblPr>
-      <w:tblGrid>
-        <w:gridCol w:w="2880"/>
-        <w:gridCol w:w="2880"/>
-        <w:gridCol w:w="2880"/>
-      </w:tblGrid>
-      <w:tr>
-        <w:tc>
-          <w:tcPr>
-            <w:tcW w:type="dxa" w:w="2880"/>
-          </w:tcPr>
-          <w:p>
-            <w:r>
-              <w:t>Categoria</w:t>
-            </w:r>
-          </w:p>
-        </w:tc>
-        <w:tc>
-          <w:tcPr>
-            <w:tcW w:type="dxa" w:w="2880"/>
-          </w:tcPr>
-          <w:p>
-            <w:r>
-              <w:t>Contagem</w:t>
-            </w:r>
-          </w:p>
-        </w:tc>
-        <w:tc>
-          <w:tcPr>
-            <w:tcW w:type="dxa" w:w="2880"/>
-          </w:tcPr>
-          <w:p>
-            <w:r>
-              <w:t>% da Coluna</w:t>
-            </w:r>
-          </w:p>
-        </w:tc>
-      </w:tr>
-      <w:tr>
-        <w:tc>
-          <w:tcPr>
-            <w:tcW w:type="dxa" w:w="2880"/>
-          </w:tcPr>
-          <w:p>
-            <w:r>
-              <w:t>1</w:t>
-            </w:r>
-          </w:p>
-        </w:tc>
-        <w:tc>
-          <w:tcPr>
-            <w:tcW w:type="dxa" w:w="2880"/>
-          </w:tcPr>
-          <w:p>
-            <w:r>
-              <w:t>50417.0</w:t>
-            </w:r>
-          </w:p>
-        </w:tc>
-        <w:tc>
-          <w:tcPr>
-            <w:tcW w:type="dxa" w:w="2880"/>
-          </w:tcPr>
-          <w:p>
-            <w:r>
-              <w:t>93.34%</w:t>
-            </w:r>
-          </w:p>
-        </w:tc>
-      </w:tr>
-      <w:tr>
-        <w:tc>
-          <w:tcPr>
-            <w:tcW w:type="dxa" w:w="2880"/>
-          </w:tcPr>
-          <w:p>
-            <w:r>
-              <w:t>2</w:t>
-            </w:r>
-          </w:p>
-        </w:tc>
-        <w:tc>
-          <w:tcPr>
-            <w:tcW w:type="dxa" w:w="2880"/>
-          </w:tcPr>
-          <w:p>
-            <w:r>
-              <w:t>3600.0</w:t>
-            </w:r>
-          </w:p>
-        </w:tc>
-        <w:tc>
-          <w:tcPr>
-            <w:tcW w:type="dxa" w:w="2880"/>
-          </w:tcPr>
-          <w:p>
-            <w:r>
-              <w:t>6.66%</w:t>
-            </w:r>
-          </w:p>
-        </w:tc>
-      </w:tr>
-    </w:tbl>
-    <w:p>
-      <w:pPr>
-        <w:pStyle w:val="Heading2"/>
-      </w:pPr>
-      <w:r>
         <w:t>Coluna: P034</w:t>
       </w:r>
     </w:p>
@@ -4429,7 +4098,7 @@
         <w:pStyle w:val="Heading2"/>
       </w:pPr>
       <w:r>
-        <w:t>Coluna: P05401</w:t>
+        <w:t>Coluna: Q092</w:t>
       </w:r>
     </w:p>
     <w:tbl>
@@ -4481,27 +4150,27 @@
           </w:tcPr>
           <w:p>
             <w:r>
-              <w:t>1.0</w:t>
-            </w:r>
-          </w:p>
-        </w:tc>
-        <w:tc>
-          <w:tcPr>
-            <w:tcW w:type="dxa" w:w="2880"/>
-          </w:tcPr>
-          <w:p>
-            <w:r>
-              <w:t>4020.0</w:t>
-            </w:r>
-          </w:p>
-        </w:tc>
-        <w:tc>
-          <w:tcPr>
-            <w:tcW w:type="dxa" w:w="2880"/>
-          </w:tcPr>
-          <w:p>
-            <w:r>
-              <w:t>7.44%</w:t>
+              <w:t>1</w:t>
+            </w:r>
+          </w:p>
+        </w:tc>
+        <w:tc>
+          <w:tcPr>
+            <w:tcW w:type="dxa" w:w="2880"/>
+          </w:tcPr>
+          <w:p>
+            <w:r>
+              <w:t>4236.0</w:t>
+            </w:r>
+          </w:p>
+        </w:tc>
+        <w:tc>
+          <w:tcPr>
+            <w:tcW w:type="dxa" w:w="2880"/>
+          </w:tcPr>
+          <w:p>
+            <w:r>
+              <w:t>7.84%</w:t>
             </w:r>
           </w:p>
         </w:tc>
@@ -4513,2047 +4182,7 @@
           </w:tcPr>
           <w:p>
             <w:r>
-              <w:t>2.0</w:t>
-            </w:r>
-          </w:p>
-        </w:tc>
-        <w:tc>
-          <w:tcPr>
-            <w:tcW w:type="dxa" w:w="2880"/>
-          </w:tcPr>
-          <w:p>
-            <w:r>
-              <w:t>573.0</w:t>
-            </w:r>
-          </w:p>
-        </w:tc>
-        <w:tc>
-          <w:tcPr>
-            <w:tcW w:type="dxa" w:w="2880"/>
-          </w:tcPr>
-          <w:p>
-            <w:r>
-              <w:t>1.06%</w:t>
-            </w:r>
-          </w:p>
-        </w:tc>
-      </w:tr>
-      <w:tr>
-        <w:tc>
-          <w:tcPr>
-            <w:tcW w:type="dxa" w:w="2880"/>
-          </w:tcPr>
-          <w:p>
-            <w:r>
-              <w:t>3.0</w:t>
-            </w:r>
-          </w:p>
-        </w:tc>
-        <w:tc>
-          <w:tcPr>
-            <w:tcW w:type="dxa" w:w="2880"/>
-          </w:tcPr>
-          <w:p>
-            <w:r>
-              <w:t>243.0</w:t>
-            </w:r>
-          </w:p>
-        </w:tc>
-        <w:tc>
-          <w:tcPr>
-            <w:tcW w:type="dxa" w:w="2880"/>
-          </w:tcPr>
-          <w:p>
-            <w:r>
-              <w:t>0.45%</w:t>
-            </w:r>
-          </w:p>
-        </w:tc>
-      </w:tr>
-      <w:tr>
-        <w:tc>
-          <w:tcPr>
-            <w:tcW w:type="dxa" w:w="2880"/>
-          </w:tcPr>
-          <w:p>
-            <w:r>
-              <w:t>4.0</w:t>
-            </w:r>
-          </w:p>
-        </w:tc>
-        <w:tc>
-          <w:tcPr>
-            <w:tcW w:type="dxa" w:w="2880"/>
-          </w:tcPr>
-          <w:p>
-            <w:r>
-              <w:t>104.0</w:t>
-            </w:r>
-          </w:p>
-        </w:tc>
-        <w:tc>
-          <w:tcPr>
-            <w:tcW w:type="dxa" w:w="2880"/>
-          </w:tcPr>
-          <w:p>
-            <w:r>
-              <w:t>0.19%</w:t>
-            </w:r>
-          </w:p>
-        </w:tc>
-      </w:tr>
-      <w:tr>
-        <w:tc>
-          <w:tcPr>
-            <w:tcW w:type="dxa" w:w="2880"/>
-          </w:tcPr>
-          <w:p>
-            <w:r>
-              <w:t>5.0</w:t>
-            </w:r>
-          </w:p>
-        </w:tc>
-        <w:tc>
-          <w:tcPr>
-            <w:tcW w:type="dxa" w:w="2880"/>
-          </w:tcPr>
-          <w:p>
-            <w:r>
-              <w:t>1452.0</w:t>
-            </w:r>
-          </w:p>
-        </w:tc>
-        <w:tc>
-          <w:tcPr>
-            <w:tcW w:type="dxa" w:w="2880"/>
-          </w:tcPr>
-          <w:p>
-            <w:r>
-              <w:t>2.69%</w:t>
-            </w:r>
-          </w:p>
-        </w:tc>
-      </w:tr>
-      <w:tr>
-        <w:tc>
-          <w:tcPr>
-            <w:tcW w:type="dxa" w:w="2880"/>
-          </w:tcPr>
-          <w:p>
-            <w:r>
-              <w:t>nan</w:t>
-            </w:r>
-          </w:p>
-        </w:tc>
-        <w:tc>
-          <w:tcPr>
-            <w:tcW w:type="dxa" w:w="2880"/>
-          </w:tcPr>
-          <w:p>
-            <w:r>
-              <w:t>47625.0</w:t>
-            </w:r>
-          </w:p>
-        </w:tc>
-        <w:tc>
-          <w:tcPr>
-            <w:tcW w:type="dxa" w:w="2880"/>
-          </w:tcPr>
-          <w:p>
-            <w:r>
-              <w:t>88.17%</w:t>
-            </w:r>
-          </w:p>
-        </w:tc>
-      </w:tr>
-    </w:tbl>
-    <w:p>
-      <w:pPr>
-        <w:pStyle w:val="Heading2"/>
-      </w:pPr>
-      <w:r>
-        <w:t>Coluna: P05404</w:t>
-      </w:r>
-    </w:p>
-    <w:tbl>
-      <w:tblPr>
-        <w:tblW w:type="auto" w:w="0"/>
-        <w:tblLook w:firstColumn="1" w:firstRow="1" w:lastColumn="0" w:lastRow="0" w:noHBand="0" w:noVBand="1" w:val="04A0"/>
-      </w:tblPr>
-      <w:tblGrid>
-        <w:gridCol w:w="2880"/>
-        <w:gridCol w:w="2880"/>
-        <w:gridCol w:w="2880"/>
-      </w:tblGrid>
-      <w:tr>
-        <w:tc>
-          <w:tcPr>
-            <w:tcW w:type="dxa" w:w="2880"/>
-          </w:tcPr>
-          <w:p>
-            <w:r>
-              <w:t>Categoria</w:t>
-            </w:r>
-          </w:p>
-        </w:tc>
-        <w:tc>
-          <w:tcPr>
-            <w:tcW w:type="dxa" w:w="2880"/>
-          </w:tcPr>
-          <w:p>
-            <w:r>
-              <w:t>Contagem</w:t>
-            </w:r>
-          </w:p>
-        </w:tc>
-        <w:tc>
-          <w:tcPr>
-            <w:tcW w:type="dxa" w:w="2880"/>
-          </w:tcPr>
-          <w:p>
-            <w:r>
-              <w:t>% da Coluna</w:t>
-            </w:r>
-          </w:p>
-        </w:tc>
-      </w:tr>
-      <w:tr>
-        <w:tc>
-          <w:tcPr>
-            <w:tcW w:type="dxa" w:w="2880"/>
-          </w:tcPr>
-          <w:p>
-            <w:r>
-              <w:t>1.0</w:t>
-            </w:r>
-          </w:p>
-        </w:tc>
-        <w:tc>
-          <w:tcPr>
-            <w:tcW w:type="dxa" w:w="2880"/>
-          </w:tcPr>
-          <w:p>
-            <w:r>
-              <w:t>1714.0</w:t>
-            </w:r>
-          </w:p>
-        </w:tc>
-        <w:tc>
-          <w:tcPr>
-            <w:tcW w:type="dxa" w:w="2880"/>
-          </w:tcPr>
-          <w:p>
-            <w:r>
-              <w:t>3.17%</w:t>
-            </w:r>
-          </w:p>
-        </w:tc>
-      </w:tr>
-      <w:tr>
-        <w:tc>
-          <w:tcPr>
-            <w:tcW w:type="dxa" w:w="2880"/>
-          </w:tcPr>
-          <w:p>
-            <w:r>
-              <w:t>2.0</w:t>
-            </w:r>
-          </w:p>
-        </w:tc>
-        <w:tc>
-          <w:tcPr>
-            <w:tcW w:type="dxa" w:w="2880"/>
-          </w:tcPr>
-          <w:p>
-            <w:r>
-              <w:t>216.0</w:t>
-            </w:r>
-          </w:p>
-        </w:tc>
-        <w:tc>
-          <w:tcPr>
-            <w:tcW w:type="dxa" w:w="2880"/>
-          </w:tcPr>
-          <w:p>
-            <w:r>
-              <w:t>0.4%</w:t>
-            </w:r>
-          </w:p>
-        </w:tc>
-      </w:tr>
-      <w:tr>
-        <w:tc>
-          <w:tcPr>
-            <w:tcW w:type="dxa" w:w="2880"/>
-          </w:tcPr>
-          <w:p>
-            <w:r>
-              <w:t>3.0</w:t>
-            </w:r>
-          </w:p>
-        </w:tc>
-        <w:tc>
-          <w:tcPr>
-            <w:tcW w:type="dxa" w:w="2880"/>
-          </w:tcPr>
-          <w:p>
-            <w:r>
-              <w:t>76.0</w:t>
-            </w:r>
-          </w:p>
-        </w:tc>
-        <w:tc>
-          <w:tcPr>
-            <w:tcW w:type="dxa" w:w="2880"/>
-          </w:tcPr>
-          <w:p>
-            <w:r>
-              <w:t>0.14%</w:t>
-            </w:r>
-          </w:p>
-        </w:tc>
-      </w:tr>
-      <w:tr>
-        <w:tc>
-          <w:tcPr>
-            <w:tcW w:type="dxa" w:w="2880"/>
-          </w:tcPr>
-          <w:p>
-            <w:r>
-              <w:t>4.0</w:t>
-            </w:r>
-          </w:p>
-        </w:tc>
-        <w:tc>
-          <w:tcPr>
-            <w:tcW w:type="dxa" w:w="2880"/>
-          </w:tcPr>
-          <w:p>
-            <w:r>
-              <w:t>77.0</w:t>
-            </w:r>
-          </w:p>
-        </w:tc>
-        <w:tc>
-          <w:tcPr>
-            <w:tcW w:type="dxa" w:w="2880"/>
-          </w:tcPr>
-          <w:p>
-            <w:r>
-              <w:t>0.14%</w:t>
-            </w:r>
-          </w:p>
-        </w:tc>
-      </w:tr>
-      <w:tr>
-        <w:tc>
-          <w:tcPr>
-            <w:tcW w:type="dxa" w:w="2880"/>
-          </w:tcPr>
-          <w:p>
-            <w:r>
-              <w:t>5.0</w:t>
-            </w:r>
-          </w:p>
-        </w:tc>
-        <w:tc>
-          <w:tcPr>
-            <w:tcW w:type="dxa" w:w="2880"/>
-          </w:tcPr>
-          <w:p>
-            <w:r>
-              <w:t>4309.0</w:t>
-            </w:r>
-          </w:p>
-        </w:tc>
-        <w:tc>
-          <w:tcPr>
-            <w:tcW w:type="dxa" w:w="2880"/>
-          </w:tcPr>
-          <w:p>
-            <w:r>
-              <w:t>7.98%</w:t>
-            </w:r>
-          </w:p>
-        </w:tc>
-      </w:tr>
-      <w:tr>
-        <w:tc>
-          <w:tcPr>
-            <w:tcW w:type="dxa" w:w="2880"/>
-          </w:tcPr>
-          <w:p>
-            <w:r>
-              <w:t>nan</w:t>
-            </w:r>
-          </w:p>
-        </w:tc>
-        <w:tc>
-          <w:tcPr>
-            <w:tcW w:type="dxa" w:w="2880"/>
-          </w:tcPr>
-          <w:p>
-            <w:r>
-              <w:t>47625.0</w:t>
-            </w:r>
-          </w:p>
-        </w:tc>
-        <w:tc>
-          <w:tcPr>
-            <w:tcW w:type="dxa" w:w="2880"/>
-          </w:tcPr>
-          <w:p>
-            <w:r>
-              <w:t>88.17%</w:t>
-            </w:r>
-          </w:p>
-        </w:tc>
-      </w:tr>
-    </w:tbl>
-    <w:p>
-      <w:pPr>
-        <w:pStyle w:val="Heading2"/>
-      </w:pPr>
-      <w:r>
-        <w:t>Coluna: P05407</w:t>
-      </w:r>
-    </w:p>
-    <w:tbl>
-      <w:tblPr>
-        <w:tblW w:type="auto" w:w="0"/>
-        <w:tblLook w:firstColumn="1" w:firstRow="1" w:lastColumn="0" w:lastRow="0" w:noHBand="0" w:noVBand="1" w:val="04A0"/>
-      </w:tblPr>
-      <w:tblGrid>
-        <w:gridCol w:w="2880"/>
-        <w:gridCol w:w="2880"/>
-        <w:gridCol w:w="2880"/>
-      </w:tblGrid>
-      <w:tr>
-        <w:tc>
-          <w:tcPr>
-            <w:tcW w:type="dxa" w:w="2880"/>
-          </w:tcPr>
-          <w:p>
-            <w:r>
-              <w:t>Categoria</w:t>
-            </w:r>
-          </w:p>
-        </w:tc>
-        <w:tc>
-          <w:tcPr>
-            <w:tcW w:type="dxa" w:w="2880"/>
-          </w:tcPr>
-          <w:p>
-            <w:r>
-              <w:t>Contagem</w:t>
-            </w:r>
-          </w:p>
-        </w:tc>
-        <w:tc>
-          <w:tcPr>
-            <w:tcW w:type="dxa" w:w="2880"/>
-          </w:tcPr>
-          <w:p>
-            <w:r>
-              <w:t>% da Coluna</w:t>
-            </w:r>
-          </w:p>
-        </w:tc>
-      </w:tr>
-      <w:tr>
-        <w:tc>
-          <w:tcPr>
-            <w:tcW w:type="dxa" w:w="2880"/>
-          </w:tcPr>
-          <w:p>
-            <w:r>
-              <w:t>1.0</w:t>
-            </w:r>
-          </w:p>
-        </w:tc>
-        <w:tc>
-          <w:tcPr>
-            <w:tcW w:type="dxa" w:w="2880"/>
-          </w:tcPr>
-          <w:p>
-            <w:r>
-              <w:t>48.0</w:t>
-            </w:r>
-          </w:p>
-        </w:tc>
-        <w:tc>
-          <w:tcPr>
-            <w:tcW w:type="dxa" w:w="2880"/>
-          </w:tcPr>
-          <w:p>
-            <w:r>
-              <w:t>0.09%</w:t>
-            </w:r>
-          </w:p>
-        </w:tc>
-      </w:tr>
-      <w:tr>
-        <w:tc>
-          <w:tcPr>
-            <w:tcW w:type="dxa" w:w="2880"/>
-          </w:tcPr>
-          <w:p>
-            <w:r>
-              <w:t>2.0</w:t>
-            </w:r>
-          </w:p>
-        </w:tc>
-        <w:tc>
-          <w:tcPr>
-            <w:tcW w:type="dxa" w:w="2880"/>
-          </w:tcPr>
-          <w:p>
-            <w:r>
-              <w:t>26.0</w:t>
-            </w:r>
-          </w:p>
-        </w:tc>
-        <w:tc>
-          <w:tcPr>
-            <w:tcW w:type="dxa" w:w="2880"/>
-          </w:tcPr>
-          <w:p>
-            <w:r>
-              <w:t>0.05%</w:t>
-            </w:r>
-          </w:p>
-        </w:tc>
-      </w:tr>
-      <w:tr>
-        <w:tc>
-          <w:tcPr>
-            <w:tcW w:type="dxa" w:w="2880"/>
-          </w:tcPr>
-          <w:p>
-            <w:r>
-              <w:t>3.0</w:t>
-            </w:r>
-          </w:p>
-        </w:tc>
-        <w:tc>
-          <w:tcPr>
-            <w:tcW w:type="dxa" w:w="2880"/>
-          </w:tcPr>
-          <w:p>
-            <w:r>
-              <w:t>19.0</w:t>
-            </w:r>
-          </w:p>
-        </w:tc>
-        <w:tc>
-          <w:tcPr>
-            <w:tcW w:type="dxa" w:w="2880"/>
-          </w:tcPr>
-          <w:p>
-            <w:r>
-              <w:t>0.04%</w:t>
-            </w:r>
-          </w:p>
-        </w:tc>
-      </w:tr>
-      <w:tr>
-        <w:tc>
-          <w:tcPr>
-            <w:tcW w:type="dxa" w:w="2880"/>
-          </w:tcPr>
-          <w:p>
-            <w:r>
-              <w:t>4.0</w:t>
-            </w:r>
-          </w:p>
-        </w:tc>
-        <w:tc>
-          <w:tcPr>
-            <w:tcW w:type="dxa" w:w="2880"/>
-          </w:tcPr>
-          <w:p>
-            <w:r>
-              <w:t>25.0</w:t>
-            </w:r>
-          </w:p>
-        </w:tc>
-        <w:tc>
-          <w:tcPr>
-            <w:tcW w:type="dxa" w:w="2880"/>
-          </w:tcPr>
-          <w:p>
-            <w:r>
-              <w:t>0.05%</w:t>
-            </w:r>
-          </w:p>
-        </w:tc>
-      </w:tr>
-      <w:tr>
-        <w:tc>
-          <w:tcPr>
-            <w:tcW w:type="dxa" w:w="2880"/>
-          </w:tcPr>
-          <w:p>
-            <w:r>
-              <w:t>5.0</w:t>
-            </w:r>
-          </w:p>
-        </w:tc>
-        <w:tc>
-          <w:tcPr>
-            <w:tcW w:type="dxa" w:w="2880"/>
-          </w:tcPr>
-          <w:p>
-            <w:r>
-              <w:t>6274.0</w:t>
-            </w:r>
-          </w:p>
-        </w:tc>
-        <w:tc>
-          <w:tcPr>
-            <w:tcW w:type="dxa" w:w="2880"/>
-          </w:tcPr>
-          <w:p>
-            <w:r>
-              <w:t>11.61%</w:t>
-            </w:r>
-          </w:p>
-        </w:tc>
-      </w:tr>
-      <w:tr>
-        <w:tc>
-          <w:tcPr>
-            <w:tcW w:type="dxa" w:w="2880"/>
-          </w:tcPr>
-          <w:p>
-            <w:r>
-              <w:t>nan</w:t>
-            </w:r>
-          </w:p>
-        </w:tc>
-        <w:tc>
-          <w:tcPr>
-            <w:tcW w:type="dxa" w:w="2880"/>
-          </w:tcPr>
-          <w:p>
-            <w:r>
-              <w:t>47625.0</w:t>
-            </w:r>
-          </w:p>
-        </w:tc>
-        <w:tc>
-          <w:tcPr>
-            <w:tcW w:type="dxa" w:w="2880"/>
-          </w:tcPr>
-          <w:p>
-            <w:r>
-              <w:t>88.17%</w:t>
-            </w:r>
-          </w:p>
-        </w:tc>
-      </w:tr>
-    </w:tbl>
-    <w:p>
-      <w:pPr>
-        <w:pStyle w:val="Heading2"/>
-      </w:pPr>
-      <w:r>
-        <w:t>Coluna: P05410</w:t>
-      </w:r>
-    </w:p>
-    <w:tbl>
-      <w:tblPr>
-        <w:tblW w:type="auto" w:w="0"/>
-        <w:tblLook w:firstColumn="1" w:firstRow="1" w:lastColumn="0" w:lastRow="0" w:noHBand="0" w:noVBand="1" w:val="04A0"/>
-      </w:tblPr>
-      <w:tblGrid>
-        <w:gridCol w:w="2880"/>
-        <w:gridCol w:w="2880"/>
-        <w:gridCol w:w="2880"/>
-      </w:tblGrid>
-      <w:tr>
-        <w:tc>
-          <w:tcPr>
-            <w:tcW w:type="dxa" w:w="2880"/>
-          </w:tcPr>
-          <w:p>
-            <w:r>
-              <w:t>Categoria</w:t>
-            </w:r>
-          </w:p>
-        </w:tc>
-        <w:tc>
-          <w:tcPr>
-            <w:tcW w:type="dxa" w:w="2880"/>
-          </w:tcPr>
-          <w:p>
-            <w:r>
-              <w:t>Contagem</w:t>
-            </w:r>
-          </w:p>
-        </w:tc>
-        <w:tc>
-          <w:tcPr>
-            <w:tcW w:type="dxa" w:w="2880"/>
-          </w:tcPr>
-          <w:p>
-            <w:r>
-              <w:t>% da Coluna</w:t>
-            </w:r>
-          </w:p>
-        </w:tc>
-      </w:tr>
-      <w:tr>
-        <w:tc>
-          <w:tcPr>
-            <w:tcW w:type="dxa" w:w="2880"/>
-          </w:tcPr>
-          <w:p>
-            <w:r>
-              <w:t>1.0</w:t>
-            </w:r>
-          </w:p>
-        </w:tc>
-        <w:tc>
-          <w:tcPr>
-            <w:tcW w:type="dxa" w:w="2880"/>
-          </w:tcPr>
-          <w:p>
-            <w:r>
-              <w:t>21.0</w:t>
-            </w:r>
-          </w:p>
-        </w:tc>
-        <w:tc>
-          <w:tcPr>
-            <w:tcW w:type="dxa" w:w="2880"/>
-          </w:tcPr>
-          <w:p>
-            <w:r>
-              <w:t>0.04%</w:t>
-            </w:r>
-          </w:p>
-        </w:tc>
-      </w:tr>
-      <w:tr>
-        <w:tc>
-          <w:tcPr>
-            <w:tcW w:type="dxa" w:w="2880"/>
-          </w:tcPr>
-          <w:p>
-            <w:r>
-              <w:t>2.0</w:t>
-            </w:r>
-          </w:p>
-        </w:tc>
-        <w:tc>
-          <w:tcPr>
-            <w:tcW w:type="dxa" w:w="2880"/>
-          </w:tcPr>
-          <w:p>
-            <w:r>
-              <w:t>8.0</w:t>
-            </w:r>
-          </w:p>
-        </w:tc>
-        <w:tc>
-          <w:tcPr>
-            <w:tcW w:type="dxa" w:w="2880"/>
-          </w:tcPr>
-          <w:p>
-            <w:r>
-              <w:t>0.01%</w:t>
-            </w:r>
-          </w:p>
-        </w:tc>
-      </w:tr>
-      <w:tr>
-        <w:tc>
-          <w:tcPr>
-            <w:tcW w:type="dxa" w:w="2880"/>
-          </w:tcPr>
-          <w:p>
-            <w:r>
-              <w:t>3.0</w:t>
-            </w:r>
-          </w:p>
-        </w:tc>
-        <w:tc>
-          <w:tcPr>
-            <w:tcW w:type="dxa" w:w="2880"/>
-          </w:tcPr>
-          <w:p>
-            <w:r>
-              <w:t>4.0</w:t>
-            </w:r>
-          </w:p>
-        </w:tc>
-        <w:tc>
-          <w:tcPr>
-            <w:tcW w:type="dxa" w:w="2880"/>
-          </w:tcPr>
-          <w:p>
-            <w:r>
-              <w:t>0.01%</w:t>
-            </w:r>
-          </w:p>
-        </w:tc>
-      </w:tr>
-      <w:tr>
-        <w:tc>
-          <w:tcPr>
-            <w:tcW w:type="dxa" w:w="2880"/>
-          </w:tcPr>
-          <w:p>
-            <w:r>
-              <w:t>4.0</w:t>
-            </w:r>
-          </w:p>
-        </w:tc>
-        <w:tc>
-          <w:tcPr>
-            <w:tcW w:type="dxa" w:w="2880"/>
-          </w:tcPr>
-          <w:p>
-            <w:r>
-              <w:t>12.0</w:t>
-            </w:r>
-          </w:p>
-        </w:tc>
-        <w:tc>
-          <w:tcPr>
-            <w:tcW w:type="dxa" w:w="2880"/>
-          </w:tcPr>
-          <w:p>
-            <w:r>
-              <w:t>0.02%</w:t>
-            </w:r>
-          </w:p>
-        </w:tc>
-      </w:tr>
-      <w:tr>
-        <w:tc>
-          <w:tcPr>
-            <w:tcW w:type="dxa" w:w="2880"/>
-          </w:tcPr>
-          <w:p>
-            <w:r>
-              <w:t>5.0</w:t>
-            </w:r>
-          </w:p>
-        </w:tc>
-        <w:tc>
-          <w:tcPr>
-            <w:tcW w:type="dxa" w:w="2880"/>
-          </w:tcPr>
-          <w:p>
-            <w:r>
-              <w:t>6347.0</w:t>
-            </w:r>
-          </w:p>
-        </w:tc>
-        <w:tc>
-          <w:tcPr>
-            <w:tcW w:type="dxa" w:w="2880"/>
-          </w:tcPr>
-          <w:p>
-            <w:r>
-              <w:t>11.75%</w:t>
-            </w:r>
-          </w:p>
-        </w:tc>
-      </w:tr>
-      <w:tr>
-        <w:tc>
-          <w:tcPr>
-            <w:tcW w:type="dxa" w:w="2880"/>
-          </w:tcPr>
-          <w:p>
-            <w:r>
-              <w:t>nan</w:t>
-            </w:r>
-          </w:p>
-        </w:tc>
-        <w:tc>
-          <w:tcPr>
-            <w:tcW w:type="dxa" w:w="2880"/>
-          </w:tcPr>
-          <w:p>
-            <w:r>
-              <w:t>47625.0</w:t>
-            </w:r>
-          </w:p>
-        </w:tc>
-        <w:tc>
-          <w:tcPr>
-            <w:tcW w:type="dxa" w:w="2880"/>
-          </w:tcPr>
-          <w:p>
-            <w:r>
-              <w:t>88.17%</w:t>
-            </w:r>
-          </w:p>
-        </w:tc>
-      </w:tr>
-    </w:tbl>
-    <w:p>
-      <w:pPr>
-        <w:pStyle w:val="Heading2"/>
-      </w:pPr>
-      <w:r>
-        <w:t>Coluna: P05413</w:t>
-      </w:r>
-    </w:p>
-    <w:tbl>
-      <w:tblPr>
-        <w:tblW w:type="auto" w:w="0"/>
-        <w:tblLook w:firstColumn="1" w:firstRow="1" w:lastColumn="0" w:lastRow="0" w:noHBand="0" w:noVBand="1" w:val="04A0"/>
-      </w:tblPr>
-      <w:tblGrid>
-        <w:gridCol w:w="2880"/>
-        <w:gridCol w:w="2880"/>
-        <w:gridCol w:w="2880"/>
-      </w:tblGrid>
-      <w:tr>
-        <w:tc>
-          <w:tcPr>
-            <w:tcW w:type="dxa" w:w="2880"/>
-          </w:tcPr>
-          <w:p>
-            <w:r>
-              <w:t>Categoria</w:t>
-            </w:r>
-          </w:p>
-        </w:tc>
-        <w:tc>
-          <w:tcPr>
-            <w:tcW w:type="dxa" w:w="2880"/>
-          </w:tcPr>
-          <w:p>
-            <w:r>
-              <w:t>Contagem</w:t>
-            </w:r>
-          </w:p>
-        </w:tc>
-        <w:tc>
-          <w:tcPr>
-            <w:tcW w:type="dxa" w:w="2880"/>
-          </w:tcPr>
-          <w:p>
-            <w:r>
-              <w:t>% da Coluna</w:t>
-            </w:r>
-          </w:p>
-        </w:tc>
-      </w:tr>
-      <w:tr>
-        <w:tc>
-          <w:tcPr>
-            <w:tcW w:type="dxa" w:w="2880"/>
-          </w:tcPr>
-          <w:p>
-            <w:r>
-              <w:t>1.0</w:t>
-            </w:r>
-          </w:p>
-        </w:tc>
-        <w:tc>
-          <w:tcPr>
-            <w:tcW w:type="dxa" w:w="2880"/>
-          </w:tcPr>
-          <w:p>
-            <w:r>
-              <w:t>8.0</w:t>
-            </w:r>
-          </w:p>
-        </w:tc>
-        <w:tc>
-          <w:tcPr>
-            <w:tcW w:type="dxa" w:w="2880"/>
-          </w:tcPr>
-          <w:p>
-            <w:r>
-              <w:t>0.01%</w:t>
-            </w:r>
-          </w:p>
-        </w:tc>
-      </w:tr>
-      <w:tr>
-        <w:tc>
-          <w:tcPr>
-            <w:tcW w:type="dxa" w:w="2880"/>
-          </w:tcPr>
-          <w:p>
-            <w:r>
-              <w:t>2.0</w:t>
-            </w:r>
-          </w:p>
-        </w:tc>
-        <w:tc>
-          <w:tcPr>
-            <w:tcW w:type="dxa" w:w="2880"/>
-          </w:tcPr>
-          <w:p>
-            <w:r>
-              <w:t>5.0</w:t>
-            </w:r>
-          </w:p>
-        </w:tc>
-        <w:tc>
-          <w:tcPr>
-            <w:tcW w:type="dxa" w:w="2880"/>
-          </w:tcPr>
-          <w:p>
-            <w:r>
-              <w:t>0.01%</w:t>
-            </w:r>
-          </w:p>
-        </w:tc>
-      </w:tr>
-      <w:tr>
-        <w:tc>
-          <w:tcPr>
-            <w:tcW w:type="dxa" w:w="2880"/>
-          </w:tcPr>
-          <w:p>
-            <w:r>
-              <w:t>3.0</w:t>
-            </w:r>
-          </w:p>
-        </w:tc>
-        <w:tc>
-          <w:tcPr>
-            <w:tcW w:type="dxa" w:w="2880"/>
-          </w:tcPr>
-          <w:p>
-            <w:r>
-              <w:t>14.0</w:t>
-            </w:r>
-          </w:p>
-        </w:tc>
-        <w:tc>
-          <w:tcPr>
-            <w:tcW w:type="dxa" w:w="2880"/>
-          </w:tcPr>
-          <w:p>
-            <w:r>
-              <w:t>0.03%</w:t>
-            </w:r>
-          </w:p>
-        </w:tc>
-      </w:tr>
-      <w:tr>
-        <w:tc>
-          <w:tcPr>
-            <w:tcW w:type="dxa" w:w="2880"/>
-          </w:tcPr>
-          <w:p>
-            <w:r>
-              <w:t>4.0</w:t>
-            </w:r>
-          </w:p>
-        </w:tc>
-        <w:tc>
-          <w:tcPr>
-            <w:tcW w:type="dxa" w:w="2880"/>
-          </w:tcPr>
-          <w:p>
-            <w:r>
-              <w:t>20.0</w:t>
-            </w:r>
-          </w:p>
-        </w:tc>
-        <w:tc>
-          <w:tcPr>
-            <w:tcW w:type="dxa" w:w="2880"/>
-          </w:tcPr>
-          <w:p>
-            <w:r>
-              <w:t>0.04%</w:t>
-            </w:r>
-          </w:p>
-        </w:tc>
-      </w:tr>
-      <w:tr>
-        <w:tc>
-          <w:tcPr>
-            <w:tcW w:type="dxa" w:w="2880"/>
-          </w:tcPr>
-          <w:p>
-            <w:r>
-              <w:t>5.0</w:t>
-            </w:r>
-          </w:p>
-        </w:tc>
-        <w:tc>
-          <w:tcPr>
-            <w:tcW w:type="dxa" w:w="2880"/>
-          </w:tcPr>
-          <w:p>
-            <w:r>
-              <w:t>6345.0</w:t>
-            </w:r>
-          </w:p>
-        </w:tc>
-        <w:tc>
-          <w:tcPr>
-            <w:tcW w:type="dxa" w:w="2880"/>
-          </w:tcPr>
-          <w:p>
-            <w:r>
-              <w:t>11.75%</w:t>
-            </w:r>
-          </w:p>
-        </w:tc>
-      </w:tr>
-      <w:tr>
-        <w:tc>
-          <w:tcPr>
-            <w:tcW w:type="dxa" w:w="2880"/>
-          </w:tcPr>
-          <w:p>
-            <w:r>
-              <w:t>nan</w:t>
-            </w:r>
-          </w:p>
-        </w:tc>
-        <w:tc>
-          <w:tcPr>
-            <w:tcW w:type="dxa" w:w="2880"/>
-          </w:tcPr>
-          <w:p>
-            <w:r>
-              <w:t>47625.0</w:t>
-            </w:r>
-          </w:p>
-        </w:tc>
-        <w:tc>
-          <w:tcPr>
-            <w:tcW w:type="dxa" w:w="2880"/>
-          </w:tcPr>
-          <w:p>
-            <w:r>
-              <w:t>88.17%</w:t>
-            </w:r>
-          </w:p>
-        </w:tc>
-      </w:tr>
-    </w:tbl>
-    <w:p>
-      <w:pPr>
-        <w:pStyle w:val="Heading2"/>
-      </w:pPr>
-      <w:r>
-        <w:t>Coluna: P05416</w:t>
-      </w:r>
-    </w:p>
-    <w:tbl>
-      <w:tblPr>
-        <w:tblW w:type="auto" w:w="0"/>
-        <w:tblLook w:firstColumn="1" w:firstRow="1" w:lastColumn="0" w:lastRow="0" w:noHBand="0" w:noVBand="1" w:val="04A0"/>
-      </w:tblPr>
-      <w:tblGrid>
-        <w:gridCol w:w="2880"/>
-        <w:gridCol w:w="2880"/>
-        <w:gridCol w:w="2880"/>
-      </w:tblGrid>
-      <w:tr>
-        <w:tc>
-          <w:tcPr>
-            <w:tcW w:type="dxa" w:w="2880"/>
-          </w:tcPr>
-          <w:p>
-            <w:r>
-              <w:t>Categoria</w:t>
-            </w:r>
-          </w:p>
-        </w:tc>
-        <w:tc>
-          <w:tcPr>
-            <w:tcW w:type="dxa" w:w="2880"/>
-          </w:tcPr>
-          <w:p>
-            <w:r>
-              <w:t>Contagem</w:t>
-            </w:r>
-          </w:p>
-        </w:tc>
-        <w:tc>
-          <w:tcPr>
-            <w:tcW w:type="dxa" w:w="2880"/>
-          </w:tcPr>
-          <w:p>
-            <w:r>
-              <w:t>% da Coluna</w:t>
-            </w:r>
-          </w:p>
-        </w:tc>
-      </w:tr>
-      <w:tr>
-        <w:tc>
-          <w:tcPr>
-            <w:tcW w:type="dxa" w:w="2880"/>
-          </w:tcPr>
-          <w:p>
-            <w:r>
-              <w:t>1.0</w:t>
-            </w:r>
-          </w:p>
-        </w:tc>
-        <w:tc>
-          <w:tcPr>
-            <w:tcW w:type="dxa" w:w="2880"/>
-          </w:tcPr>
-          <w:p>
-            <w:r>
-              <w:t>33.0</w:t>
-            </w:r>
-          </w:p>
-        </w:tc>
-        <w:tc>
-          <w:tcPr>
-            <w:tcW w:type="dxa" w:w="2880"/>
-          </w:tcPr>
-          <w:p>
-            <w:r>
-              <w:t>0.06%</w:t>
-            </w:r>
-          </w:p>
-        </w:tc>
-      </w:tr>
-      <w:tr>
-        <w:tc>
-          <w:tcPr>
-            <w:tcW w:type="dxa" w:w="2880"/>
-          </w:tcPr>
-          <w:p>
-            <w:r>
-              <w:t>2.0</w:t>
-            </w:r>
-          </w:p>
-        </w:tc>
-        <w:tc>
-          <w:tcPr>
-            <w:tcW w:type="dxa" w:w="2880"/>
-          </w:tcPr>
-          <w:p>
-            <w:r>
-              <w:t>86.0</w:t>
-            </w:r>
-          </w:p>
-        </w:tc>
-        <w:tc>
-          <w:tcPr>
-            <w:tcW w:type="dxa" w:w="2880"/>
-          </w:tcPr>
-          <w:p>
-            <w:r>
-              <w:t>0.16%</w:t>
-            </w:r>
-          </w:p>
-        </w:tc>
-      </w:tr>
-      <w:tr>
-        <w:tc>
-          <w:tcPr>
-            <w:tcW w:type="dxa" w:w="2880"/>
-          </w:tcPr>
-          <w:p>
-            <w:r>
-              <w:t>3.0</w:t>
-            </w:r>
-          </w:p>
-        </w:tc>
-        <w:tc>
-          <w:tcPr>
-            <w:tcW w:type="dxa" w:w="2880"/>
-          </w:tcPr>
-          <w:p>
-            <w:r>
-              <w:t>50.0</w:t>
-            </w:r>
-          </w:p>
-        </w:tc>
-        <w:tc>
-          <w:tcPr>
-            <w:tcW w:type="dxa" w:w="2880"/>
-          </w:tcPr>
-          <w:p>
-            <w:r>
-              <w:t>0.09%</w:t>
-            </w:r>
-          </w:p>
-        </w:tc>
-      </w:tr>
-      <w:tr>
-        <w:tc>
-          <w:tcPr>
-            <w:tcW w:type="dxa" w:w="2880"/>
-          </w:tcPr>
-          <w:p>
-            <w:r>
-              <w:t>4.0</w:t>
-            </w:r>
-          </w:p>
-        </w:tc>
-        <w:tc>
-          <w:tcPr>
-            <w:tcW w:type="dxa" w:w="2880"/>
-          </w:tcPr>
-          <w:p>
-            <w:r>
-              <w:t>74.0</w:t>
-            </w:r>
-          </w:p>
-        </w:tc>
-        <w:tc>
-          <w:tcPr>
-            <w:tcW w:type="dxa" w:w="2880"/>
-          </w:tcPr>
-          <w:p>
-            <w:r>
-              <w:t>0.14%</w:t>
-            </w:r>
-          </w:p>
-        </w:tc>
-      </w:tr>
-      <w:tr>
-        <w:tc>
-          <w:tcPr>
-            <w:tcW w:type="dxa" w:w="2880"/>
-          </w:tcPr>
-          <w:p>
-            <w:r>
-              <w:t>5.0</w:t>
-            </w:r>
-          </w:p>
-        </w:tc>
-        <w:tc>
-          <w:tcPr>
-            <w:tcW w:type="dxa" w:w="2880"/>
-          </w:tcPr>
-          <w:p>
-            <w:r>
-              <w:t>6149.0</w:t>
-            </w:r>
-          </w:p>
-        </w:tc>
-        <w:tc>
-          <w:tcPr>
-            <w:tcW w:type="dxa" w:w="2880"/>
-          </w:tcPr>
-          <w:p>
-            <w:r>
-              <w:t>11.38%</w:t>
-            </w:r>
-          </w:p>
-        </w:tc>
-      </w:tr>
-      <w:tr>
-        <w:tc>
-          <w:tcPr>
-            <w:tcW w:type="dxa" w:w="2880"/>
-          </w:tcPr>
-          <w:p>
-            <w:r>
-              <w:t>nan</w:t>
-            </w:r>
-          </w:p>
-        </w:tc>
-        <w:tc>
-          <w:tcPr>
-            <w:tcW w:type="dxa" w:w="2880"/>
-          </w:tcPr>
-          <w:p>
-            <w:r>
-              <w:t>47625.0</w:t>
-            </w:r>
-          </w:p>
-        </w:tc>
-        <w:tc>
-          <w:tcPr>
-            <w:tcW w:type="dxa" w:w="2880"/>
-          </w:tcPr>
-          <w:p>
-            <w:r>
-              <w:t>88.17%</w:t>
-            </w:r>
-          </w:p>
-        </w:tc>
-      </w:tr>
-    </w:tbl>
-    <w:p>
-      <w:pPr>
-        <w:pStyle w:val="Heading2"/>
-      </w:pPr>
-      <w:r>
-        <w:t>Coluna: P05419</w:t>
-      </w:r>
-    </w:p>
-    <w:tbl>
-      <w:tblPr>
-        <w:tblW w:type="auto" w:w="0"/>
-        <w:tblLook w:firstColumn="1" w:firstRow="1" w:lastColumn="0" w:lastRow="0" w:noHBand="0" w:noVBand="1" w:val="04A0"/>
-      </w:tblPr>
-      <w:tblGrid>
-        <w:gridCol w:w="2880"/>
-        <w:gridCol w:w="2880"/>
-        <w:gridCol w:w="2880"/>
-      </w:tblGrid>
-      <w:tr>
-        <w:tc>
-          <w:tcPr>
-            <w:tcW w:type="dxa" w:w="2880"/>
-          </w:tcPr>
-          <w:p>
-            <w:r>
-              <w:t>Categoria</w:t>
-            </w:r>
-          </w:p>
-        </w:tc>
-        <w:tc>
-          <w:tcPr>
-            <w:tcW w:type="dxa" w:w="2880"/>
-          </w:tcPr>
-          <w:p>
-            <w:r>
-              <w:t>Contagem</w:t>
-            </w:r>
-          </w:p>
-        </w:tc>
-        <w:tc>
-          <w:tcPr>
-            <w:tcW w:type="dxa" w:w="2880"/>
-          </w:tcPr>
-          <w:p>
-            <w:r>
-              <w:t>% da Coluna</w:t>
-            </w:r>
-          </w:p>
-        </w:tc>
-      </w:tr>
-      <w:tr>
-        <w:tc>
-          <w:tcPr>
-            <w:tcW w:type="dxa" w:w="2880"/>
-          </w:tcPr>
-          <w:p>
-            <w:r>
-              <w:t>1.0</w:t>
-            </w:r>
-          </w:p>
-        </w:tc>
-        <w:tc>
-          <w:tcPr>
-            <w:tcW w:type="dxa" w:w="2880"/>
-          </w:tcPr>
-          <w:p>
-            <w:r>
-              <w:t>42.0</w:t>
-            </w:r>
-          </w:p>
-        </w:tc>
-        <w:tc>
-          <w:tcPr>
-            <w:tcW w:type="dxa" w:w="2880"/>
-          </w:tcPr>
-          <w:p>
-            <w:r>
-              <w:t>0.08%</w:t>
-            </w:r>
-          </w:p>
-        </w:tc>
-      </w:tr>
-      <w:tr>
-        <w:tc>
-          <w:tcPr>
-            <w:tcW w:type="dxa" w:w="2880"/>
-          </w:tcPr>
-          <w:p>
-            <w:r>
-              <w:t>2.0</w:t>
-            </w:r>
-          </w:p>
-        </w:tc>
-        <w:tc>
-          <w:tcPr>
-            <w:tcW w:type="dxa" w:w="2880"/>
-          </w:tcPr>
-          <w:p>
-            <w:r>
-              <w:t>15.0</w:t>
-            </w:r>
-          </w:p>
-        </w:tc>
-        <w:tc>
-          <w:tcPr>
-            <w:tcW w:type="dxa" w:w="2880"/>
-          </w:tcPr>
-          <w:p>
-            <w:r>
-              <w:t>0.03%</w:t>
-            </w:r>
-          </w:p>
-        </w:tc>
-      </w:tr>
-      <w:tr>
-        <w:tc>
-          <w:tcPr>
-            <w:tcW w:type="dxa" w:w="2880"/>
-          </w:tcPr>
-          <w:p>
-            <w:r>
-              <w:t>3.0</w:t>
-            </w:r>
-          </w:p>
-        </w:tc>
-        <w:tc>
-          <w:tcPr>
-            <w:tcW w:type="dxa" w:w="2880"/>
-          </w:tcPr>
-          <w:p>
-            <w:r>
-              <w:t>4.0</w:t>
-            </w:r>
-          </w:p>
-        </w:tc>
-        <w:tc>
-          <w:tcPr>
-            <w:tcW w:type="dxa" w:w="2880"/>
-          </w:tcPr>
-          <w:p>
-            <w:r>
-              <w:t>0.01%</w:t>
-            </w:r>
-          </w:p>
-        </w:tc>
-      </w:tr>
-      <w:tr>
-        <w:tc>
-          <w:tcPr>
-            <w:tcW w:type="dxa" w:w="2880"/>
-          </w:tcPr>
-          <w:p>
-            <w:r>
-              <w:t>4.0</w:t>
-            </w:r>
-          </w:p>
-        </w:tc>
-        <w:tc>
-          <w:tcPr>
-            <w:tcW w:type="dxa" w:w="2880"/>
-          </w:tcPr>
-          <w:p>
-            <w:r>
-              <w:t>4.0</w:t>
-            </w:r>
-          </w:p>
-        </w:tc>
-        <w:tc>
-          <w:tcPr>
-            <w:tcW w:type="dxa" w:w="2880"/>
-          </w:tcPr>
-          <w:p>
-            <w:r>
-              <w:t>0.01%</w:t>
-            </w:r>
-          </w:p>
-        </w:tc>
-      </w:tr>
-      <w:tr>
-        <w:tc>
-          <w:tcPr>
-            <w:tcW w:type="dxa" w:w="2880"/>
-          </w:tcPr>
-          <w:p>
-            <w:r>
-              <w:t>5.0</w:t>
-            </w:r>
-          </w:p>
-        </w:tc>
-        <w:tc>
-          <w:tcPr>
-            <w:tcW w:type="dxa" w:w="2880"/>
-          </w:tcPr>
-          <w:p>
-            <w:r>
-              <w:t>6327.0</w:t>
-            </w:r>
-          </w:p>
-        </w:tc>
-        <w:tc>
-          <w:tcPr>
-            <w:tcW w:type="dxa" w:w="2880"/>
-          </w:tcPr>
-          <w:p>
-            <w:r>
-              <w:t>11.71%</w:t>
-            </w:r>
-          </w:p>
-        </w:tc>
-      </w:tr>
-      <w:tr>
-        <w:tc>
-          <w:tcPr>
-            <w:tcW w:type="dxa" w:w="2880"/>
-          </w:tcPr>
-          <w:p>
-            <w:r>
-              <w:t>nan</w:t>
-            </w:r>
-          </w:p>
-        </w:tc>
-        <w:tc>
-          <w:tcPr>
-            <w:tcW w:type="dxa" w:w="2880"/>
-          </w:tcPr>
-          <w:p>
-            <w:r>
-              <w:t>47625.0</w:t>
-            </w:r>
-          </w:p>
-        </w:tc>
-        <w:tc>
-          <w:tcPr>
-            <w:tcW w:type="dxa" w:w="2880"/>
-          </w:tcPr>
-          <w:p>
-            <w:r>
-              <w:t>88.17%</w:t>
-            </w:r>
-          </w:p>
-        </w:tc>
-      </w:tr>
-    </w:tbl>
-    <w:p>
-      <w:pPr>
-        <w:pStyle w:val="Heading2"/>
-      </w:pPr>
-      <w:r>
-        <w:t>Coluna: P058</w:t>
-      </w:r>
-    </w:p>
-    <w:tbl>
-      <w:tblPr>
-        <w:tblW w:type="auto" w:w="0"/>
-        <w:tblLook w:firstColumn="1" w:firstRow="1" w:lastColumn="0" w:lastRow="0" w:noHBand="0" w:noVBand="1" w:val="04A0"/>
-      </w:tblPr>
-      <w:tblGrid>
-        <w:gridCol w:w="2880"/>
-        <w:gridCol w:w="2880"/>
-        <w:gridCol w:w="2880"/>
-      </w:tblGrid>
-      <w:tr>
-        <w:tc>
-          <w:tcPr>
-            <w:tcW w:type="dxa" w:w="2880"/>
-          </w:tcPr>
-          <w:p>
-            <w:r>
-              <w:t>Categoria</w:t>
-            </w:r>
-          </w:p>
-        </w:tc>
-        <w:tc>
-          <w:tcPr>
-            <w:tcW w:type="dxa" w:w="2880"/>
-          </w:tcPr>
-          <w:p>
-            <w:r>
-              <w:t>Contagem</w:t>
-            </w:r>
-          </w:p>
-        </w:tc>
-        <w:tc>
-          <w:tcPr>
-            <w:tcW w:type="dxa" w:w="2880"/>
-          </w:tcPr>
-          <w:p>
-            <w:r>
-              <w:t>% da Coluna</w:t>
-            </w:r>
-          </w:p>
-        </w:tc>
-      </w:tr>
-      <w:tr>
-        <w:tc>
-          <w:tcPr>
-            <w:tcW w:type="dxa" w:w="2880"/>
-          </w:tcPr>
-          <w:p>
-            <w:r>
-              <w:t>1.0</w:t>
-            </w:r>
-          </w:p>
-        </w:tc>
-        <w:tc>
-          <w:tcPr>
-            <w:tcW w:type="dxa" w:w="2880"/>
-          </w:tcPr>
-          <w:p>
-            <w:r>
-              <w:t>6833.0</w:t>
-            </w:r>
-          </w:p>
-        </w:tc>
-        <w:tc>
-          <w:tcPr>
-            <w:tcW w:type="dxa" w:w="2880"/>
-          </w:tcPr>
-          <w:p>
-            <w:r>
-              <w:t>12.65%</w:t>
-            </w:r>
-          </w:p>
-        </w:tc>
-      </w:tr>
-      <w:tr>
-        <w:tc>
-          <w:tcPr>
-            <w:tcW w:type="dxa" w:w="2880"/>
-          </w:tcPr>
-          <w:p>
-            <w:r>
-              <w:t>2.0</w:t>
-            </w:r>
-          </w:p>
-        </w:tc>
-        <w:tc>
-          <w:tcPr>
-            <w:tcW w:type="dxa" w:w="2880"/>
-          </w:tcPr>
-          <w:p>
-            <w:r>
-              <w:t>822.0</w:t>
-            </w:r>
-          </w:p>
-        </w:tc>
-        <w:tc>
-          <w:tcPr>
-            <w:tcW w:type="dxa" w:w="2880"/>
-          </w:tcPr>
-          <w:p>
-            <w:r>
-              <w:t>1.52%</w:t>
-            </w:r>
-          </w:p>
-        </w:tc>
-      </w:tr>
-      <w:tr>
-        <w:tc>
-          <w:tcPr>
-            <w:tcW w:type="dxa" w:w="2880"/>
-          </w:tcPr>
-          <w:p>
-            <w:r>
-              <w:t>3.0</w:t>
-            </w:r>
-          </w:p>
-        </w:tc>
-        <w:tc>
-          <w:tcPr>
-            <w:tcW w:type="dxa" w:w="2880"/>
-          </w:tcPr>
-          <w:p>
-            <w:r>
-              <w:t>389.0</w:t>
-            </w:r>
-          </w:p>
-        </w:tc>
-        <w:tc>
-          <w:tcPr>
-            <w:tcW w:type="dxa" w:w="2880"/>
-          </w:tcPr>
-          <w:p>
-            <w:r>
-              <w:t>0.72%</w:t>
-            </w:r>
-          </w:p>
-        </w:tc>
-      </w:tr>
-      <w:tr>
-        <w:tc>
-          <w:tcPr>
-            <w:tcW w:type="dxa" w:w="2880"/>
-          </w:tcPr>
-          <w:p>
-            <w:r>
-              <w:t>4.0</w:t>
-            </w:r>
-          </w:p>
-        </w:tc>
-        <w:tc>
-          <w:tcPr>
-            <w:tcW w:type="dxa" w:w="2880"/>
-          </w:tcPr>
-          <w:p>
-            <w:r>
-              <w:t>250.0</w:t>
-            </w:r>
-          </w:p>
-        </w:tc>
-        <w:tc>
-          <w:tcPr>
-            <w:tcW w:type="dxa" w:w="2880"/>
-          </w:tcPr>
-          <w:p>
-            <w:r>
-              <w:t>0.46%</w:t>
-            </w:r>
-          </w:p>
-        </w:tc>
-      </w:tr>
-      <w:tr>
-        <w:tc>
-          <w:tcPr>
-            <w:tcW w:type="dxa" w:w="2880"/>
-          </w:tcPr>
-          <w:p>
-            <w:r>
-              <w:t>5.0</w:t>
-            </w:r>
-          </w:p>
-        </w:tc>
-        <w:tc>
-          <w:tcPr>
-            <w:tcW w:type="dxa" w:w="2880"/>
-          </w:tcPr>
-          <w:p>
-            <w:r>
-              <w:t>1637.0</w:t>
-            </w:r>
-          </w:p>
-        </w:tc>
-        <w:tc>
-          <w:tcPr>
-            <w:tcW w:type="dxa" w:w="2880"/>
-          </w:tcPr>
-          <w:p>
-            <w:r>
-              <w:t>3.03%</w:t>
-            </w:r>
-          </w:p>
-        </w:tc>
-      </w:tr>
-      <w:tr>
-        <w:tc>
-          <w:tcPr>
-            <w:tcW w:type="dxa" w:w="2880"/>
-          </w:tcPr>
-          <w:p>
-            <w:r>
-              <w:t>6.0</w:t>
-            </w:r>
-          </w:p>
-        </w:tc>
-        <w:tc>
-          <w:tcPr>
-            <w:tcW w:type="dxa" w:w="2880"/>
-          </w:tcPr>
-          <w:p>
-            <w:r>
-              <w:t>461.0</w:t>
-            </w:r>
-          </w:p>
-        </w:tc>
-        <w:tc>
-          <w:tcPr>
-            <w:tcW w:type="dxa" w:w="2880"/>
-          </w:tcPr>
-          <w:p>
-            <w:r>
-              <w:t>0.85%</w:t>
-            </w:r>
-          </w:p>
-        </w:tc>
-      </w:tr>
-      <w:tr>
-        <w:tc>
-          <w:tcPr>
-            <w:tcW w:type="dxa" w:w="2880"/>
-          </w:tcPr>
-          <w:p>
-            <w:r>
-              <w:t>nan</w:t>
-            </w:r>
-          </w:p>
-        </w:tc>
-        <w:tc>
-          <w:tcPr>
-            <w:tcW w:type="dxa" w:w="2880"/>
-          </w:tcPr>
-          <w:p>
-            <w:r>
-              <w:t>43625.0</w:t>
-            </w:r>
-          </w:p>
-        </w:tc>
-        <w:tc>
-          <w:tcPr>
-            <w:tcW w:type="dxa" w:w="2880"/>
-          </w:tcPr>
-          <w:p>
-            <w:r>
-              <w:t>80.76%</w:t>
-            </w:r>
-          </w:p>
-        </w:tc>
-      </w:tr>
-    </w:tbl>
-    <w:p>
-      <w:pPr>
-        <w:pStyle w:val="Heading2"/>
-      </w:pPr>
-      <w:r>
-        <w:t>Coluna: Q09201</w:t>
-      </w:r>
-    </w:p>
-    <w:tbl>
-      <w:tblPr>
-        <w:tblW w:type="auto" w:w="0"/>
-        <w:tblLook w:firstColumn="1" w:firstRow="1" w:lastColumn="0" w:lastRow="0" w:noHBand="0" w:noVBand="1" w:val="04A0"/>
-      </w:tblPr>
-      <w:tblGrid>
-        <w:gridCol w:w="2880"/>
-        <w:gridCol w:w="2880"/>
-        <w:gridCol w:w="2880"/>
-      </w:tblGrid>
-      <w:tr>
-        <w:tc>
-          <w:tcPr>
-            <w:tcW w:type="dxa" w:w="2880"/>
-          </w:tcPr>
-          <w:p>
-            <w:r>
-              <w:t>Categoria</w:t>
-            </w:r>
-          </w:p>
-        </w:tc>
-        <w:tc>
-          <w:tcPr>
-            <w:tcW w:type="dxa" w:w="2880"/>
-          </w:tcPr>
-          <w:p>
-            <w:r>
-              <w:t>Contagem</w:t>
-            </w:r>
-          </w:p>
-        </w:tc>
-        <w:tc>
-          <w:tcPr>
-            <w:tcW w:type="dxa" w:w="2880"/>
-          </w:tcPr>
-          <w:p>
-            <w:r>
-              <w:t>% da Coluna</w:t>
-            </w:r>
-          </w:p>
-        </w:tc>
-      </w:tr>
-      <w:tr>
-        <w:tc>
-          <w:tcPr>
-            <w:tcW w:type="dxa" w:w="2880"/>
-          </w:tcPr>
-          <w:p>
-            <w:r>
-              <w:t>1.0</w:t>
-            </w:r>
-          </w:p>
-        </w:tc>
-        <w:tc>
-          <w:tcPr>
-            <w:tcW w:type="dxa" w:w="2880"/>
-          </w:tcPr>
-          <w:p>
-            <w:r>
-              <w:t>3768.0</w:t>
-            </w:r>
-          </w:p>
-        </w:tc>
-        <w:tc>
-          <w:tcPr>
-            <w:tcW w:type="dxa" w:w="2880"/>
-          </w:tcPr>
-          <w:p>
-            <w:r>
-              <w:t>6.98%</w:t>
-            </w:r>
-          </w:p>
-        </w:tc>
-      </w:tr>
-      <w:tr>
-        <w:tc>
-          <w:tcPr>
-            <w:tcW w:type="dxa" w:w="2880"/>
-          </w:tcPr>
-          <w:p>
-            <w:r>
-              <w:t>2.0</w:t>
-            </w:r>
-          </w:p>
-        </w:tc>
-        <w:tc>
-          <w:tcPr>
-            <w:tcW w:type="dxa" w:w="2880"/>
-          </w:tcPr>
-          <w:p>
-            <w:r>
-              <w:t>452.0</w:t>
-            </w:r>
-          </w:p>
-        </w:tc>
-        <w:tc>
-          <w:tcPr>
-            <w:tcW w:type="dxa" w:w="2880"/>
-          </w:tcPr>
-          <w:p>
-            <w:r>
-              <w:t>0.84%</w:t>
-            </w:r>
-          </w:p>
-        </w:tc>
-      </w:tr>
-      <w:tr>
-        <w:tc>
-          <w:tcPr>
-            <w:tcW w:type="dxa" w:w="2880"/>
-          </w:tcPr>
-          <w:p>
-            <w:r>
-              <w:t>3.0</w:t>
-            </w:r>
-          </w:p>
-        </w:tc>
-        <w:tc>
-          <w:tcPr>
-            <w:tcW w:type="dxa" w:w="2880"/>
-          </w:tcPr>
-          <w:p>
-            <w:r>
-              <w:t>16.0</w:t>
-            </w:r>
-          </w:p>
-        </w:tc>
-        <w:tc>
-          <w:tcPr>
-            <w:tcW w:type="dxa" w:w="2880"/>
-          </w:tcPr>
-          <w:p>
-            <w:r>
-              <w:t>0.03%</w:t>
-            </w:r>
-          </w:p>
-        </w:tc>
-      </w:tr>
-      <w:tr>
-        <w:tc>
-          <w:tcPr>
-            <w:tcW w:type="dxa" w:w="2880"/>
-          </w:tcPr>
-          <w:p>
-            <w:r>
-              <w:t>nan</w:t>
+              <w:t>2</w:t>
             </w:r>
           </w:p>
         </w:tc>
@@ -6804,153 +4433,6 @@
           <w:p>
             <w:r>
               <w:t>99.11%</w:t>
-            </w:r>
-          </w:p>
-        </w:tc>
-      </w:tr>
-    </w:tbl>
-    <w:p>
-      <w:pPr>
-        <w:pStyle w:val="Heading2"/>
-      </w:pPr>
-      <w:r>
-        <w:t>Coluna: W001</w:t>
-      </w:r>
-    </w:p>
-    <w:tbl>
-      <w:tblPr>
-        <w:tblW w:type="auto" w:w="0"/>
-        <w:tblLook w:firstColumn="1" w:firstRow="1" w:lastColumn="0" w:lastRow="0" w:noHBand="0" w:noVBand="1" w:val="04A0"/>
-      </w:tblPr>
-      <w:tblGrid>
-        <w:gridCol w:w="2880"/>
-        <w:gridCol w:w="2880"/>
-        <w:gridCol w:w="2880"/>
-      </w:tblGrid>
-      <w:tr>
-        <w:tc>
-          <w:tcPr>
-            <w:tcW w:type="dxa" w:w="2880"/>
-          </w:tcPr>
-          <w:p>
-            <w:r>
-              <w:t>Categoria</w:t>
-            </w:r>
-          </w:p>
-        </w:tc>
-        <w:tc>
-          <w:tcPr>
-            <w:tcW w:type="dxa" w:w="2880"/>
-          </w:tcPr>
-          <w:p>
-            <w:r>
-              <w:t>Contagem</w:t>
-            </w:r>
-          </w:p>
-        </w:tc>
-        <w:tc>
-          <w:tcPr>
-            <w:tcW w:type="dxa" w:w="2880"/>
-          </w:tcPr>
-          <w:p>
-            <w:r>
-              <w:t>% da Coluna</w:t>
-            </w:r>
-          </w:p>
-        </w:tc>
-      </w:tr>
-      <w:tr>
-        <w:tc>
-          <w:tcPr>
-            <w:tcW w:type="dxa" w:w="2880"/>
-          </w:tcPr>
-          <w:p>
-            <w:r>
-              <w:t>1.0</w:t>
-            </w:r>
-          </w:p>
-        </w:tc>
-        <w:tc>
-          <w:tcPr>
-            <w:tcW w:type="dxa" w:w="2880"/>
-          </w:tcPr>
-          <w:p>
-            <w:r>
-              <w:t>3888.0</w:t>
-            </w:r>
-          </w:p>
-        </w:tc>
-        <w:tc>
-          <w:tcPr>
-            <w:tcW w:type="dxa" w:w="2880"/>
-          </w:tcPr>
-          <w:p>
-            <w:r>
-              <w:t>7.2%</w:t>
-            </w:r>
-          </w:p>
-        </w:tc>
-      </w:tr>
-      <w:tr>
-        <w:tc>
-          <w:tcPr>
-            <w:tcW w:type="dxa" w:w="2880"/>
-          </w:tcPr>
-          <w:p>
-            <w:r>
-              <w:t>4.0</w:t>
-            </w:r>
-          </w:p>
-        </w:tc>
-        <w:tc>
-          <w:tcPr>
-            <w:tcW w:type="dxa" w:w="2880"/>
-          </w:tcPr>
-          <w:p>
-            <w:r>
-              <w:t>76.0</w:t>
-            </w:r>
-          </w:p>
-        </w:tc>
-        <w:tc>
-          <w:tcPr>
-            <w:tcW w:type="dxa" w:w="2880"/>
-          </w:tcPr>
-          <w:p>
-            <w:r>
-              <w:t>0.14%</w:t>
-            </w:r>
-          </w:p>
-        </w:tc>
-      </w:tr>
-      <w:tr>
-        <w:tc>
-          <w:tcPr>
-            <w:tcW w:type="dxa" w:w="2880"/>
-          </w:tcPr>
-          <w:p>
-            <w:r>
-              <w:t>nan</w:t>
-            </w:r>
-          </w:p>
-        </w:tc>
-        <w:tc>
-          <w:tcPr>
-            <w:tcW w:type="dxa" w:w="2880"/>
-          </w:tcPr>
-          <w:p>
-            <w:r>
-              <w:t>50053.0</w:t>
-            </w:r>
-          </w:p>
-        </w:tc>
-        <w:tc>
-          <w:tcPr>
-            <w:tcW w:type="dxa" w:w="2880"/>
-          </w:tcPr>
-          <w:p>
-            <w:r>
-              <w:t>92.66%</w:t>
             </w:r>
           </w:p>
         </w:tc>

</xml_diff>